<commit_message>
SEXTO COMMIT EN AQUI ESTAMOS CREANDO NUESTRA BASE DATOS SQLITE EN DONDE SE ALMACANARAN NUESTROS DATOS
</commit_message>
<xml_diff>
--- a/main5/quinto avance.docx
+++ b/main5/quinto avance.docx
@@ -63,6 +63,11 @@
           </wp:inline>
         </w:drawing>
       </w:r>
+    </w:p>
+    <w:p/>
+    <w:p/>
+    <w:p/>
+    <w:p>
       <w:bookmarkStart w:id="0" w:name="_GoBack"/>
       <w:bookmarkEnd w:id="0"/>
     </w:p>

</xml_diff>